<commit_message>
Aggiunto lavoro svolto da Julian e Pierpaolo
Ricordarsi di mettere anche il codice!
</commit_message>
<xml_diff>
--- a/Diari/ClassroomArScanner_2020-03-06.docx
+++ b/Diari/ClassroomArScanner_2020-03-06.docx
@@ -54,7 +54,6 @@
       <w:pPr>
         <w:pStyle w:val="Normal"/>
         <w:tabs>
-          <w:tab w:val="clear" w:pos="708"/>
           <w:tab w:val="left" w:pos="1360" w:leader="none"/>
         </w:tabs>
         <w:rPr>
@@ -84,7 +83,7 @@
           <w:bottom w:w="0" w:type="dxa"/>
           <w:right w:w="108" w:type="dxa"/>
         </w:tblCellMar>
-        <w:tblLook w:val="04a0" w:noVBand="1" w:noHBand="0" w:lastColumn="0" w:firstColumn="1" w:lastRow="0" w:firstRow="1"/>
+        <w:tblLook w:noVBand="1" w:val="04a0" w:noHBand="0" w:lastColumn="0" w:firstColumn="1" w:lastRow="0" w:firstRow="1"/>
       </w:tblPr>
       <w:tblGrid>
         <w:gridCol w:w="4810"/>
@@ -102,7 +101,6 @@
             <w:pPr>
               <w:pStyle w:val="Normal"/>
               <w:tabs>
-                <w:tab w:val="clear" w:pos="708"/>
                 <w:tab w:val="left" w:pos="1360" w:leader="none"/>
               </w:tabs>
               <w:rPr/>
@@ -127,7 +125,6 @@
             <w:pPr>
               <w:pStyle w:val="Normal"/>
               <w:tabs>
-                <w:tab w:val="clear" w:pos="708"/>
                 <w:tab w:val="left" w:pos="1360" w:leader="none"/>
               </w:tabs>
               <w:rPr/>
@@ -154,7 +151,6 @@
             <w:pPr>
               <w:pStyle w:val="Normal"/>
               <w:tabs>
-                <w:tab w:val="clear" w:pos="708"/>
                 <w:tab w:val="left" w:pos="1360" w:leader="none"/>
               </w:tabs>
               <w:rPr>
@@ -181,7 +177,6 @@
             <w:pPr>
               <w:pStyle w:val="Normal"/>
               <w:tabs>
-                <w:tab w:val="clear" w:pos="708"/>
                 <w:tab w:val="left" w:pos="1360" w:leader="none"/>
               </w:tabs>
               <w:rPr/>
@@ -201,7 +196,6 @@
       <w:pPr>
         <w:pStyle w:val="Normal"/>
         <w:tabs>
-          <w:tab w:val="clear" w:pos="708"/>
           <w:tab w:val="left" w:pos="1360" w:leader="none"/>
         </w:tabs>
         <w:rPr>
@@ -227,7 +221,6 @@
         </w:pBdr>
         <w:shd w:val="solid" w:color="auto" w:fill="auto"/>
         <w:tabs>
-          <w:tab w:val="clear" w:pos="708"/>
           <w:tab w:val="left" w:pos="1360" w:leader="none"/>
         </w:tabs>
         <w:ind w:left="142" w:right="-7" w:hanging="142"/>
@@ -256,11 +249,23 @@
       </w:pPr>
       <w:r>
         <w:rPr/>
-        <w:t xml:space="preserve">Lorenzo: </w:t>
-      </w:r>
-      <w:r>
+        <w:t>Lorenzo: credo di aver risolto una volta e per tutte il problema del web server e del database grazie ad una soluzione temporanea. Ho iniziato inoltre a sviluppare una interfaccia di amministrazione del database temporanea che permette di aggiungere e modificare aule al database.</w:t>
+      </w:r>
+    </w:p>
+    <w:p>
+      <w:pPr>
+        <w:pStyle w:val="Normal"/>
+        <w:pBdr>
+          <w:top w:val="single" w:sz="4" w:space="1" w:color="000000"/>
+          <w:left w:val="single" w:sz="4" w:space="4" w:color="000000"/>
+          <w:bottom w:val="single" w:sz="4" w:space="1" w:color="000000"/>
+          <w:right w:val="single" w:sz="4" w:space="4" w:color="000000"/>
+        </w:pBdr>
         <w:rPr/>
-        <w:t xml:space="preserve">credo di aver risolto una volta e per tutte il problema del web server e del database grazie ad una soluzione temporanea. Ho iniziato inoltre a sviluppare una interfaccia di amministrazione del database temporanea che permette di aggiungere e modificare aule al database. </w:t>
+      </w:pPr>
+      <w:r>
+        <w:rPr/>
+        <w:t xml:space="preserve">Julian e Pierpaolo: Abbiamo continuato con la documentazione e abbiamo iniziato a sviluppare la funzione gps del nostro applicativo. </w:t>
       </w:r>
     </w:p>
     <w:p>
@@ -289,7 +294,6 @@
         </w:pBdr>
         <w:shd w:val="solid" w:color="auto" w:fill="auto"/>
         <w:tabs>
-          <w:tab w:val="clear" w:pos="708"/>
           <w:tab w:val="left" w:pos="1360" w:leader="none"/>
         </w:tabs>
         <w:rPr/>
@@ -518,6 +522,43 @@
     <w:p>
       <w:pPr>
         <w:pStyle w:val="Normal"/>
+        <w:pBdr>
+          <w:top w:val="single" w:sz="4" w:space="1" w:color="000000"/>
+          <w:left w:val="single" w:sz="4" w:space="0" w:color="000000"/>
+          <w:bottom w:val="single" w:sz="4" w:space="1" w:color="000000"/>
+          <w:right w:val="single" w:sz="4" w:space="4" w:color="000000"/>
+        </w:pBdr>
+        <w:rPr>
+          <w:sz w:val="24"/>
+          <w:szCs w:val="24"/>
+        </w:rPr>
+      </w:pPr>
+      <w:r>
+        <w:rPr/>
+      </w:r>
+    </w:p>
+    <w:p>
+      <w:pPr>
+        <w:pStyle w:val="Normal"/>
+        <w:pBdr>
+          <w:top w:val="single" w:sz="4" w:space="1" w:color="000000"/>
+          <w:left w:val="single" w:sz="4" w:space="0" w:color="000000"/>
+          <w:bottom w:val="single" w:sz="4" w:space="1" w:color="000000"/>
+          <w:right w:val="single" w:sz="4" w:space="4" w:color="000000"/>
+        </w:pBdr>
+        <w:rPr/>
+      </w:pPr>
+      <w:r>
+        <w:rPr>
+          <w:sz w:val="24"/>
+          <w:szCs w:val="24"/>
+        </w:rPr>
+        <w:t>Julian e Pierpaolo: abbiamo capito che utilizzare solamente la longitudine e la latitudine per slippurare il gps è troppo impreciso e poco costante. Quindi abbiamo deciso di trovare il modo per capire il nostro spostamento in metri dal punto iniziale della funzione e siamo riusciti a calcolarlo.</w:t>
+      </w:r>
+    </w:p>
+    <w:p>
+      <w:pPr>
+        <w:pStyle w:val="Normal"/>
         <w:rPr>
           <w:sz w:val="28"/>
           <w:szCs w:val="28"/>
@@ -541,7 +582,6 @@
         </w:pBdr>
         <w:shd w:val="solid" w:color="auto" w:fill="auto"/>
         <w:tabs>
-          <w:tab w:val="clear" w:pos="708"/>
           <w:tab w:val="left" w:pos="1360" w:leader="none"/>
         </w:tabs>
         <w:rPr/>
@@ -567,6 +607,7 @@
       </w:pPr>
       <w:r>
         <w:rPr/>
+        <w:t>Siamo a buon punto rispetto alla pianificazione</w:t>
       </w:r>
     </w:p>
     <w:p>
@@ -595,7 +636,6 @@
         </w:pBdr>
         <w:shd w:val="solid" w:color="auto" w:fill="auto"/>
         <w:tabs>
-          <w:tab w:val="clear" w:pos="708"/>
           <w:tab w:val="left" w:pos="1360" w:leader="none"/>
         </w:tabs>
         <w:rPr/>
@@ -621,6 +661,7 @@
       </w:pPr>
       <w:r>
         <w:rPr/>
+        <w:t>Julian e Pierpaolo: cercare di migliorare il nostro gps e cercare di iniziare a capire come trovare le varie aule e capire quando siamo vicini ad esse.</w:t>
       </w:r>
     </w:p>
     <w:sectPr>
@@ -645,7 +686,7 @@
 <w:ftr xmlns:o="urn:schemas-microsoft-com:office:office" xmlns:r="http://schemas.openxmlformats.org/officeDocument/2006/relationships" xmlns:v="urn:schemas-microsoft-com:vml" xmlns:w="http://schemas.openxmlformats.org/wordprocessingml/2006/main" xmlns:w10="urn:schemas-microsoft-com:office:word" xmlns:wp="http://schemas.openxmlformats.org/drawingml/2006/wordprocessingDrawing" xmlns:wps="http://schemas.microsoft.com/office/word/2010/wordprocessingShape" xmlns:wpg="http://schemas.microsoft.com/office/word/2010/wordprocessingGroup" xmlns:mc="http://schemas.openxmlformats.org/markup-compatibility/2006" xmlns:wp14="http://schemas.microsoft.com/office/word/2010/wordprocessingDrawing" xmlns:w14="http://schemas.microsoft.com/office/word/2010/wordml" mc:Ignorable="w14 wp14">
   <w:p>
     <w:pPr>
-      <w:pStyle w:val="Footer"/>
+      <w:pStyle w:val="Pidipagina"/>
       <w:rPr>
         <w:lang w:val="fr-CH"/>
       </w:rPr>
@@ -664,7 +705,7 @@
 <w:ftr xmlns:o="urn:schemas-microsoft-com:office:office" xmlns:r="http://schemas.openxmlformats.org/officeDocument/2006/relationships" xmlns:v="urn:schemas-microsoft-com:vml" xmlns:w="http://schemas.openxmlformats.org/wordprocessingml/2006/main" xmlns:w10="urn:schemas-microsoft-com:office:word" xmlns:wp="http://schemas.openxmlformats.org/drawingml/2006/wordprocessingDrawing" xmlns:wps="http://schemas.microsoft.com/office/word/2010/wordprocessingShape" xmlns:wpg="http://schemas.microsoft.com/office/word/2010/wordprocessingGroup" xmlns:mc="http://schemas.openxmlformats.org/markup-compatibility/2006" xmlns:wp14="http://schemas.microsoft.com/office/word/2010/wordprocessingDrawing" xmlns:w14="http://schemas.microsoft.com/office/word/2010/wordml" mc:Ignorable="w14 wp14">
   <w:p>
     <w:pPr>
-      <w:pStyle w:val="Footer"/>
+      <w:pStyle w:val="Pidipagina"/>
       <w:rPr/>
     </w:pPr>
     <w:r>
@@ -681,7 +722,7 @@
 <w:hdr xmlns:o="urn:schemas-microsoft-com:office:office" xmlns:r="http://schemas.openxmlformats.org/officeDocument/2006/relationships" xmlns:v="urn:schemas-microsoft-com:vml" xmlns:w="http://schemas.openxmlformats.org/wordprocessingml/2006/main" xmlns:w10="urn:schemas-microsoft-com:office:word" xmlns:wp="http://schemas.openxmlformats.org/drawingml/2006/wordprocessingDrawing" xmlns:wps="http://schemas.microsoft.com/office/word/2010/wordprocessingShape" xmlns:wpg="http://schemas.microsoft.com/office/word/2010/wordprocessingGroup" xmlns:mc="http://schemas.openxmlformats.org/markup-compatibility/2006" xmlns:wp14="http://schemas.microsoft.com/office/word/2010/wordprocessingDrawing" xmlns:w14="http://schemas.microsoft.com/office/word/2010/wordml" mc:Ignorable="w14 wp14">
   <w:p>
     <w:pPr>
-      <w:pStyle w:val="Header"/>
+      <w:pStyle w:val="Intestazione"/>
       <w:rPr/>
     </w:pPr>
     <w:r>
@@ -694,7 +735,7 @@
   </w:p>
   <w:p>
     <w:pPr>
-      <w:pStyle w:val="Header"/>
+      <w:pStyle w:val="Intestazione"/>
       <w:rPr/>
     </w:pPr>
     <w:r>
@@ -708,7 +749,7 @@
 <w:hdr xmlns:o="urn:schemas-microsoft-com:office:office" xmlns:r="http://schemas.openxmlformats.org/officeDocument/2006/relationships" xmlns:v="urn:schemas-microsoft-com:vml" xmlns:w="http://schemas.openxmlformats.org/wordprocessingml/2006/main" xmlns:w10="urn:schemas-microsoft-com:office:word" xmlns:wp="http://schemas.openxmlformats.org/drawingml/2006/wordprocessingDrawing" xmlns:wps="http://schemas.microsoft.com/office/word/2010/wordprocessingShape" xmlns:wpg="http://schemas.microsoft.com/office/word/2010/wordprocessingGroup" xmlns:mc="http://schemas.openxmlformats.org/markup-compatibility/2006" xmlns:wp14="http://schemas.microsoft.com/office/word/2010/wordprocessingDrawing" xmlns:w14="http://schemas.microsoft.com/office/word/2010/wordml" mc:Ignorable="w14 wp14">
   <w:p>
     <w:pPr>
-      <w:pStyle w:val="Header"/>
+      <w:pStyle w:val="Intestazione"/>
       <w:rPr/>
     </w:pPr>
     <w:r>
@@ -1201,6 +1242,7 @@
     <w:basedOn w:val="DefaultParagraphFont"/>
     <w:uiPriority w:val="99"/>
     <w:unhideWhenUsed/>
+    <w:qFormat/>
     <w:rsid w:val="00326e4a"/>
     <w:rPr>
       <w:color w:val="0563C1" w:themeColor="hyperlink"/>
@@ -1216,20 +1258,21 @@
   </w:style>
   <w:style w:type="character" w:styleId="VisitedInternetLink" w:customStyle="1">
     <w:name w:val="Visited Internet Link"/>
+    <w:qFormat/>
     <w:rPr>
       <w:color w:val="800000"/>
       <w:u w:val="single"/>
     </w:rPr>
   </w:style>
-  <w:style w:type="character" w:styleId="NumberingSymbols" w:customStyle="1">
-    <w:name w:val="Numbering Symbols"/>
+  <w:style w:type="character" w:styleId="Caratteridinumerazione" w:customStyle="1">
+    <w:name w:val="Caratteri di numerazione"/>
     <w:qFormat/>
     <w:rPr/>
   </w:style>
-  <w:style w:type="paragraph" w:styleId="Heading" w:customStyle="1">
-    <w:name w:val="Heading"/>
+  <w:style w:type="paragraph" w:styleId="Titolo" w:customStyle="1">
+    <w:name w:val="Titolo"/>
     <w:basedOn w:val="Normal"/>
-    <w:next w:val="TextBody"/>
+    <w:next w:val="Corpodeltesto"/>
     <w:qFormat/>
     <w:pPr>
       <w:keepNext w:val="true"/>
@@ -1241,7 +1284,7 @@
       <w:szCs w:val="28"/>
     </w:rPr>
   </w:style>
-  <w:style w:type="paragraph" w:styleId="TextBody">
+  <w:style w:type="paragraph" w:styleId="Corpodeltesto">
     <w:name w:val="Body Text"/>
     <w:basedOn w:val="Normal"/>
     <w:pPr>
@@ -1249,15 +1292,15 @@
     </w:pPr>
     <w:rPr/>
   </w:style>
-  <w:style w:type="paragraph" w:styleId="List">
+  <w:style w:type="paragraph" w:styleId="Elenco">
     <w:name w:val="List"/>
-    <w:basedOn w:val="TextBody"/>
+    <w:basedOn w:val="Corpodeltesto"/>
     <w:pPr/>
     <w:rPr>
       <w:rFonts w:cs="Lohit Devanagari"/>
     </w:rPr>
   </w:style>
-  <w:style w:type="paragraph" w:styleId="Caption">
+  <w:style w:type="paragraph" w:styleId="Didascalia">
     <w:name w:val="Caption"/>
     <w:basedOn w:val="Normal"/>
     <w:qFormat/>
@@ -1273,8 +1316,8 @@
       <w:szCs w:val="24"/>
     </w:rPr>
   </w:style>
-  <w:style w:type="paragraph" w:styleId="Index" w:customStyle="1">
-    <w:name w:val="Index"/>
+  <w:style w:type="paragraph" w:styleId="Indice" w:customStyle="1">
+    <w:name w:val="Indice"/>
     <w:basedOn w:val="Normal"/>
     <w:qFormat/>
     <w:pPr>
@@ -1284,7 +1327,7 @@
       <w:rFonts w:cs="Lohit Devanagari"/>
     </w:rPr>
   </w:style>
-  <w:style w:type="paragraph" w:styleId="Caption1">
+  <w:style w:type="paragraph" w:styleId="Caption">
     <w:name w:val="caption"/>
     <w:basedOn w:val="Normal"/>
     <w:qFormat/>
@@ -1298,7 +1341,7 @@
       <w:iCs/>
     </w:rPr>
   </w:style>
-  <w:style w:type="paragraph" w:styleId="Title">
+  <w:style w:type="paragraph" w:styleId="Titoloprincipale">
     <w:name w:val="Title"/>
     <w:basedOn w:val="Normal"/>
     <w:qFormat/>
@@ -1312,17 +1355,6 @@
       <w:szCs w:val="28"/>
     </w:rPr>
   </w:style>
-  <w:style w:type="paragraph" w:styleId="Indice" w:customStyle="1">
-    <w:name w:val="Indice"/>
-    <w:basedOn w:val="Normal"/>
-    <w:qFormat/>
-    <w:pPr>
-      <w:suppressLineNumbers/>
-    </w:pPr>
-    <w:rPr>
-      <w:rFonts w:cs="Lohit Devanagari"/>
-    </w:rPr>
-  </w:style>
   <w:style w:type="paragraph" w:styleId="HeaderandFooter">
     <w:name w:val="Header and Footer"/>
     <w:basedOn w:val="Normal"/>
@@ -1330,7 +1362,7 @@
     <w:pPr/>
     <w:rPr/>
   </w:style>
-  <w:style w:type="paragraph" w:styleId="Header">
+  <w:style w:type="paragraph" w:styleId="Intestazione">
     <w:name w:val="Header"/>
     <w:basedOn w:val="Normal"/>
     <w:link w:val="IntestazioneCarattere"/>
@@ -1339,14 +1371,13 @@
     <w:rsid w:val="00d8591d"/>
     <w:pPr>
       <w:tabs>
-        <w:tab w:val="clear" w:pos="708"/>
         <w:tab w:val="center" w:pos="4819" w:leader="none"/>
         <w:tab w:val="right" w:pos="9638" w:leader="none"/>
       </w:tabs>
     </w:pPr>
     <w:rPr/>
   </w:style>
-  <w:style w:type="paragraph" w:styleId="Footer">
+  <w:style w:type="paragraph" w:styleId="Pidipagina">
     <w:name w:val="Footer"/>
     <w:basedOn w:val="Normal"/>
     <w:link w:val="PidipaginaCarattere"/>
@@ -1355,7 +1386,6 @@
     <w:rsid w:val="00d8591d"/>
     <w:pPr>
       <w:tabs>
-        <w:tab w:val="clear" w:pos="708"/>
         <w:tab w:val="center" w:pos="4819" w:leader="none"/>
         <w:tab w:val="right" w:pos="9638" w:leader="none"/>
       </w:tabs>
@@ -1380,7 +1410,7 @@
       <w:sz w:val="18"/>
     </w:rPr>
   </w:style>
-  <w:style w:type="paragraph" w:styleId="ComplimentaryClose">
+  <w:style w:type="paragraph" w:styleId="Formuladichiusura">
     <w:name w:val="Salutation"/>
     <w:basedOn w:val="Normal"/>
     <w:pPr>

</xml_diff>